<commit_message>
fin rapport + perf2
</commit_message>
<xml_diff>
--- a/Rapport-SEO.docx
+++ b/Rapport-SEO.docx
@@ -877,7 +877,7 @@
     <w:p/>
     <w:p>
       <w:pPr>
-        <w:ind w:left="360" w:firstLine="708"/>
+        <w:ind w:firstLine="708"/>
       </w:pPr>
       <w:r>
         <w:t xml:space="preserve">En matière de contraste, les normes d’accessibilités </w:t>
@@ -891,7 +891,7 @@
     </w:p>
     <w:p>
       <w:pPr>
-        <w:ind w:left="360" w:firstLine="708"/>
+        <w:ind w:firstLine="708"/>
       </w:pPr>
       <w:r>
         <w:t>Or sur notre site, le contraste s’élève à 2.2:1</w:t>
@@ -1229,6 +1229,145 @@
         <w:t>0 : Labels correctement placés</w:t>
       </w:r>
     </w:p>
+    <w:p>
+      <w:pPr>
+        <w:pStyle w:val="Titre1"/>
+        <w:numPr>
+          <w:ilvl w:val="0"/>
+          <w:numId w:val="2"/>
+        </w:numPr>
+      </w:pPr>
+      <w:r>
+        <w:lastRenderedPageBreak/>
+        <w:t>Annuaire de liens</w:t>
+      </w:r>
+    </w:p>
+    <w:p/>
+    <w:p>
+      <w:pPr>
+        <w:ind w:firstLine="708"/>
+      </w:pPr>
+      <w:r>
+        <w:t>Les annuaires de liens étaient une pratique courante pour se positionner rapidement dans le moteur de recherches de google jusqu’à ce que cette pratique pris fin à la suite d’abus de spam, désormais c’est une méthode qui a fait son temps et afin d’épurer le site il faut supprimer tous liens superflus.</w:t>
+      </w:r>
+    </w:p>
+    <w:p/>
+    <w:p>
+      <w:pPr>
+        <w:keepNext/>
+      </w:pPr>
+      <w:r>
+        <w:drawing>
+          <wp:inline distT="0" distB="0" distL="0" distR="0" wp14:anchorId="6BCD6348" wp14:editId="7B171D35">
+            <wp:extent cx="5760720" cy="1245870"/>
+            <wp:effectExtent l="0" t="0" r="0" b="0"/>
+            <wp:docPr id="17" name="Image 17"/>
+            <wp:cNvGraphicFramePr>
+              <a:graphicFrameLocks xmlns:a="http://schemas.openxmlformats.org/drawingml/2006/main" noChangeAspect="1"/>
+            </wp:cNvGraphicFramePr>
+            <a:graphic xmlns:a="http://schemas.openxmlformats.org/drawingml/2006/main">
+              <a:graphicData uri="http://schemas.openxmlformats.org/drawingml/2006/picture">
+                <pic:pic xmlns:pic="http://schemas.openxmlformats.org/drawingml/2006/picture">
+                  <pic:nvPicPr>
+                    <pic:cNvPr id="1" name=""/>
+                    <pic:cNvPicPr/>
+                  </pic:nvPicPr>
+                  <pic:blipFill>
+                    <a:blip r:embed="rId17"/>
+                    <a:stretch>
+                      <a:fillRect/>
+                    </a:stretch>
+                  </pic:blipFill>
+                  <pic:spPr>
+                    <a:xfrm>
+                      <a:off x="0" y="0"/>
+                      <a:ext cx="5760720" cy="1245870"/>
+                    </a:xfrm>
+                    <a:prstGeom prst="rect">
+                      <a:avLst/>
+                    </a:prstGeom>
+                  </pic:spPr>
+                </pic:pic>
+              </a:graphicData>
+            </a:graphic>
+          </wp:inline>
+        </w:drawing>
+      </w:r>
+    </w:p>
+    <w:p>
+      <w:pPr>
+        <w:pStyle w:val="Lgende"/>
+        <w:jc w:val="center"/>
+      </w:pPr>
+      <w:r>
+        <w:t>Figure 11 : Annuaire à éviter pour le SEO</w:t>
+      </w:r>
+    </w:p>
+    <w:p/>
+    <w:p>
+      <w:pPr>
+        <w:keepNext/>
+      </w:pPr>
+      <w:r>
+        <w:drawing>
+          <wp:inline distT="0" distB="0" distL="0" distR="0" wp14:anchorId="29DC30AF" wp14:editId="267FDF53">
+            <wp:extent cx="5760720" cy="1061085"/>
+            <wp:effectExtent l="0" t="0" r="0" b="0"/>
+            <wp:docPr id="18" name="Image 18"/>
+            <wp:cNvGraphicFramePr>
+              <a:graphicFrameLocks xmlns:a="http://schemas.openxmlformats.org/drawingml/2006/main" noChangeAspect="1"/>
+            </wp:cNvGraphicFramePr>
+            <a:graphic xmlns:a="http://schemas.openxmlformats.org/drawingml/2006/main">
+              <a:graphicData uri="http://schemas.openxmlformats.org/drawingml/2006/picture">
+                <pic:pic xmlns:pic="http://schemas.openxmlformats.org/drawingml/2006/picture">
+                  <pic:nvPicPr>
+                    <pic:cNvPr id="1" name=""/>
+                    <pic:cNvPicPr/>
+                  </pic:nvPicPr>
+                  <pic:blipFill>
+                    <a:blip r:embed="rId18"/>
+                    <a:stretch>
+                      <a:fillRect/>
+                    </a:stretch>
+                  </pic:blipFill>
+                  <pic:spPr>
+                    <a:xfrm>
+                      <a:off x="0" y="0"/>
+                      <a:ext cx="5760720" cy="1061085"/>
+                    </a:xfrm>
+                    <a:prstGeom prst="rect">
+                      <a:avLst/>
+                    </a:prstGeom>
+                  </pic:spPr>
+                </pic:pic>
+              </a:graphicData>
+            </a:graphic>
+          </wp:inline>
+        </w:drawing>
+      </w:r>
+    </w:p>
+    <w:p>
+      <w:pPr>
+        <w:pStyle w:val="Lgende"/>
+        <w:jc w:val="center"/>
+      </w:pPr>
+      <w:r>
+        <w:t xml:space="preserve">Figure </w:t>
+      </w:r>
+      <w:fldSimple w:instr=" SEQ Figure \* ARABIC ">
+        <w:r>
+          <w:rPr>
+            <w:noProof/>
+          </w:rPr>
+          <w:t>2</w:t>
+        </w:r>
+      </w:fldSimple>
+      <w:r>
+        <w:t xml:space="preserve"> : Il est cela dit possible de garder les partenaires du site</w:t>
+      </w:r>
+    </w:p>
+    <w:p/>
+    <w:p/>
     <w:p/>
     <w:sectPr>
       <w:pgSz w:w="11906" w:h="16838"/>
@@ -1245,7 +1384,7 @@
   <w:abstractNum w:abstractNumId="0" w15:restartNumberingAfterBreak="0">
     <w:nsid w:val="1D44720B"/>
     <w:multiLevelType w:val="hybridMultilevel"/>
-    <w:tmpl w:val="426691BE"/>
+    <w:tmpl w:val="222663C2"/>
     <w:lvl w:ilvl="0" w:tplc="E2BE2606">
       <w:start w:val="1"/>
       <w:numFmt w:val="decimal"/>
@@ -1258,7 +1397,7 @@
         <w:rFonts w:hint="default"/>
       </w:rPr>
     </w:lvl>
-    <w:lvl w:ilvl="1" w:tplc="040C0019" w:tentative="1">
+    <w:lvl w:ilvl="1" w:tplc="040C0019">
       <w:start w:val="1"/>
       <w:numFmt w:val="lowerLetter"/>
       <w:lvlText w:val="%2."/>
@@ -1267,7 +1406,7 @@
         <w:ind w:left="1440" w:hanging="360"/>
       </w:pPr>
     </w:lvl>
-    <w:lvl w:ilvl="2" w:tplc="040C001B" w:tentative="1">
+    <w:lvl w:ilvl="2" w:tplc="040C001B">
       <w:start w:val="1"/>
       <w:numFmt w:val="lowerRoman"/>
       <w:lvlText w:val="%3."/>
@@ -1276,7 +1415,7 @@
         <w:ind w:left="2160" w:hanging="180"/>
       </w:pPr>
     </w:lvl>
-    <w:lvl w:ilvl="3" w:tplc="040C000F" w:tentative="1">
+    <w:lvl w:ilvl="3" w:tplc="040C000F">
       <w:start w:val="1"/>
       <w:numFmt w:val="decimal"/>
       <w:lvlText w:val="%4."/>
@@ -1285,7 +1424,7 @@
         <w:ind w:left="2880" w:hanging="360"/>
       </w:pPr>
     </w:lvl>
-    <w:lvl w:ilvl="4" w:tplc="040C0019" w:tentative="1">
+    <w:lvl w:ilvl="4" w:tplc="040C0019">
       <w:start w:val="1"/>
       <w:numFmt w:val="lowerLetter"/>
       <w:lvlText w:val="%5."/>
@@ -1294,7 +1433,7 @@
         <w:ind w:left="3600" w:hanging="360"/>
       </w:pPr>
     </w:lvl>
-    <w:lvl w:ilvl="5" w:tplc="040C001B" w:tentative="1">
+    <w:lvl w:ilvl="5" w:tplc="040C001B">
       <w:start w:val="1"/>
       <w:numFmt w:val="lowerRoman"/>
       <w:lvlText w:val="%6."/>
@@ -1303,7 +1442,7 @@
         <w:ind w:left="4320" w:hanging="180"/>
       </w:pPr>
     </w:lvl>
-    <w:lvl w:ilvl="6" w:tplc="040C000F" w:tentative="1">
+    <w:lvl w:ilvl="6" w:tplc="040C000F">
       <w:start w:val="1"/>
       <w:numFmt w:val="decimal"/>
       <w:lvlText w:val="%7."/>

</xml_diff>